<commit_message>
Update ICTPRG302 Assessment 2 v1-10.docx
</commit_message>
<xml_diff>
--- a/ICTPRG302 Assessment 2 v1-10.docx
+++ b/ICTPRG302 Assessment 2 v1-10.docx
@@ -580,13 +580,23 @@
         </w:rPr>
         <w:t xml:space="preserve"> </w:t>
       </w:r>
+      <w:proofErr w:type="gramStart"/>
       <w:r>
         <w:rPr>
           <w:rFonts w:cs="Arial"/>
           <w:sz w:val="22"/>
           <w:szCs w:val="28"/>
         </w:rPr>
-        <w:t xml:space="preserve">In the event that you receive an unsatisfactory result, you will be required to review feedback from your assessor and then resubmit the assessment after making required corrections. </w:t>
+        <w:t>In the event that</w:t>
+      </w:r>
+      <w:proofErr w:type="gramEnd"/>
+      <w:r>
+        <w:rPr>
+          <w:rFonts w:cs="Arial"/>
+          <w:sz w:val="22"/>
+          <w:szCs w:val="28"/>
+        </w:rPr>
+        <w:t xml:space="preserve"> you receive an unsatisfactory result, you will be required to review feedback from your assessor and then resubmit the assessment after making required corrections. </w:t>
       </w:r>
     </w:p>
     <w:p>
@@ -829,6 +839,7 @@
         </w:rPr>
         <w:t xml:space="preserve">REMOTE </w:t>
       </w:r>
+      <w:proofErr w:type="spellStart"/>
       <w:r>
         <w:rPr>
           <w:rFonts w:eastAsia="MS Gothic" w:cs="Arial"/>
@@ -836,7 +847,17 @@
           <w:sz w:val="22"/>
           <w:szCs w:val="22"/>
         </w:rPr>
-        <w:t>Github repository (.zip)</w:t>
+        <w:t>Github</w:t>
+      </w:r>
+      <w:proofErr w:type="spellEnd"/>
+      <w:r>
+        <w:rPr>
+          <w:rFonts w:eastAsia="MS Gothic" w:cs="Arial"/>
+          <w:bCs/>
+          <w:sz w:val="22"/>
+          <w:szCs w:val="22"/>
+        </w:rPr>
+        <w:t xml:space="preserve"> repository (.zip)</w:t>
       </w:r>
     </w:p>
     <w:bookmarkEnd w:id="2"/>
@@ -1018,13 +1039,29 @@
           <w:sz w:val="22"/>
           <w:szCs w:val="32"/>
         </w:rPr>
-        <w:t xml:space="preserve">on behalf of their customer “DigiCore”. </w:t>
-      </w:r>
+        <w:t>on behalf of their customer “</w:t>
+      </w:r>
+      <w:proofErr w:type="spellStart"/>
       <w:r>
         <w:rPr>
           <w:sz w:val="22"/>
           <w:szCs w:val="32"/>
         </w:rPr>
+        <w:t>DigiCore</w:t>
+      </w:r>
+      <w:proofErr w:type="spellEnd"/>
+      <w:r>
+        <w:rPr>
+          <w:sz w:val="22"/>
+          <w:szCs w:val="32"/>
+        </w:rPr>
+        <w:t xml:space="preserve">”. </w:t>
+      </w:r>
+      <w:r>
+        <w:rPr>
+          <w:sz w:val="22"/>
+          <w:szCs w:val="32"/>
+        </w:rPr>
         <w:br/>
       </w:r>
       <w:r>
@@ -1033,7 +1070,22 @@
           <w:szCs w:val="32"/>
         </w:rPr>
         <w:br/>
-        <w:t xml:space="preserve">DigiCore </w:t>
+      </w:r>
+      <w:proofErr w:type="spellStart"/>
+      <w:r>
+        <w:rPr>
+          <w:sz w:val="22"/>
+          <w:szCs w:val="32"/>
+        </w:rPr>
+        <w:t>DigiCore</w:t>
+      </w:r>
+      <w:proofErr w:type="spellEnd"/>
+      <w:r>
+        <w:rPr>
+          <w:sz w:val="22"/>
+          <w:szCs w:val="32"/>
+        </w:rPr>
+        <w:t xml:space="preserve"> </w:t>
       </w:r>
       <w:r>
         <w:rPr>
@@ -1526,7 +1578,23 @@
                 <w:iCs/>
                 <w:lang w:val="en-AU" w:eastAsia="en-AU"/>
               </w:rPr>
-              <w:t>In credentials use only append but no to add or delete.</w:t>
+              <w:t xml:space="preserve">In credentials append </w:t>
+            </w:r>
+            <w:r>
+              <w:rPr>
+                <w:rFonts w:ascii="Arial" w:hAnsi="Arial" w:cs="Arial"/>
+                <w:iCs/>
+                <w:lang w:val="en-AU" w:eastAsia="en-AU"/>
+              </w:rPr>
+              <w:t xml:space="preserve">will only add credentials </w:t>
+            </w:r>
+            <w:r>
+              <w:rPr>
+                <w:rFonts w:ascii="Arial" w:hAnsi="Arial" w:cs="Arial"/>
+                <w:iCs/>
+                <w:lang w:val="en-AU" w:eastAsia="en-AU"/>
+              </w:rPr>
+              <w:t>but no to add or delete.</w:t>
             </w:r>
           </w:p>
           <w:p>
@@ -1544,13 +1612,23 @@
                 <w:lang w:val="en-AU" w:eastAsia="en-AU"/>
               </w:rPr>
             </w:pPr>
+            <w:proofErr w:type="spellStart"/>
             <w:r>
               <w:rPr>
                 <w:rFonts w:ascii="Arial" w:hAnsi="Arial" w:cs="Arial"/>
                 <w:iCs/>
                 <w:lang w:val="en-AU" w:eastAsia="en-AU"/>
               </w:rPr>
-              <w:t>Can not make changes or edit</w:t>
+              <w:t>Can not</w:t>
+            </w:r>
+            <w:proofErr w:type="spellEnd"/>
+            <w:r>
+              <w:rPr>
+                <w:rFonts w:ascii="Arial" w:hAnsi="Arial" w:cs="Arial"/>
+                <w:iCs/>
+                <w:lang w:val="en-AU" w:eastAsia="en-AU"/>
+              </w:rPr>
+              <w:t xml:space="preserve"> make changes or edit</w:t>
             </w:r>
           </w:p>
           <w:p>
@@ -1574,7 +1652,15 @@
                 <w:iCs/>
                 <w:lang w:val="en-AU" w:eastAsia="en-AU"/>
               </w:rPr>
-              <w:t>No need to delete</w:t>
+              <w:t>No delete</w:t>
+            </w:r>
+            <w:r>
+              <w:rPr>
+                <w:rFonts w:ascii="Arial" w:hAnsi="Arial" w:cs="Arial"/>
+                <w:iCs/>
+                <w:lang w:val="en-AU" w:eastAsia="en-AU"/>
+              </w:rPr>
+              <w:t xml:space="preserve"> function required</w:t>
             </w:r>
           </w:p>
           <w:p>
@@ -1622,7 +1708,31 @@
                 <w:iCs/>
                 <w:lang w:val="en-AU" w:eastAsia="en-AU"/>
               </w:rPr>
-              <w:t>Should display everything not just name or username or password.</w:t>
+              <w:t>When</w:t>
+            </w:r>
+            <w:r>
+              <w:rPr>
+                <w:rFonts w:ascii="Arial" w:hAnsi="Arial" w:cs="Arial"/>
+                <w:iCs/>
+                <w:lang w:val="en-AU" w:eastAsia="en-AU"/>
+              </w:rPr>
+              <w:t xml:space="preserve"> display </w:t>
+            </w:r>
+            <w:r>
+              <w:rPr>
+                <w:rFonts w:ascii="Arial" w:hAnsi="Arial" w:cs="Arial"/>
+                <w:iCs/>
+                <w:lang w:val="en-AU" w:eastAsia="en-AU"/>
+              </w:rPr>
+              <w:t>file no need to specify which file to view</w:t>
+            </w:r>
+            <w:r>
+              <w:rPr>
+                <w:rFonts w:ascii="Arial" w:hAnsi="Arial" w:cs="Arial"/>
+                <w:iCs/>
+                <w:lang w:val="en-AU" w:eastAsia="en-AU"/>
+              </w:rPr>
+              <w:t xml:space="preserve"> (should display everything)</w:t>
             </w:r>
           </w:p>
           <w:p>
@@ -1646,7 +1756,23 @@
                 <w:iCs/>
                 <w:lang w:val="en-AU" w:eastAsia="en-AU"/>
               </w:rPr>
-              <w:t>Employees and client should see credential in clear manners stored in application</w:t>
+              <w:t xml:space="preserve">Employees and client should see credential in clear manners stored in </w:t>
+            </w:r>
+            <w:r>
+              <w:rPr>
+                <w:rFonts w:ascii="Arial" w:hAnsi="Arial" w:cs="Arial"/>
+                <w:iCs/>
+                <w:lang w:val="en-AU" w:eastAsia="en-AU"/>
+              </w:rPr>
+              <w:t xml:space="preserve">an </w:t>
+            </w:r>
+            <w:r>
+              <w:rPr>
+                <w:rFonts w:ascii="Arial" w:hAnsi="Arial" w:cs="Arial"/>
+                <w:iCs/>
+                <w:lang w:val="en-AU" w:eastAsia="en-AU"/>
+              </w:rPr>
+              <w:t>application</w:t>
             </w:r>
           </w:p>
           <w:p>
@@ -1670,7 +1796,25 @@
                 <w:iCs/>
                 <w:lang w:val="en-AU" w:eastAsia="en-AU"/>
               </w:rPr>
-              <w:t xml:space="preserve">Make sure it return to </w:t>
+              <w:t xml:space="preserve">Make sure it </w:t>
+            </w:r>
+            <w:proofErr w:type="gramStart"/>
+            <w:r>
+              <w:rPr>
+                <w:rFonts w:ascii="Arial" w:hAnsi="Arial" w:cs="Arial"/>
+                <w:iCs/>
+                <w:lang w:val="en-AU" w:eastAsia="en-AU"/>
+              </w:rPr>
+              <w:t>return</w:t>
+            </w:r>
+            <w:proofErr w:type="gramEnd"/>
+            <w:r>
+              <w:rPr>
+                <w:rFonts w:ascii="Arial" w:hAnsi="Arial" w:cs="Arial"/>
+                <w:iCs/>
+                <w:lang w:val="en-AU" w:eastAsia="en-AU"/>
+              </w:rPr>
+              <w:t xml:space="preserve"> to </w:t>
             </w:r>
             <w:r>
               <w:rPr>
@@ -1712,13 +1856,23 @@
                 <w:lang w:val="en-AU" w:eastAsia="en-AU"/>
               </w:rPr>
             </w:pPr>
+            <w:proofErr w:type="gramStart"/>
             <w:r>
               <w:rPr>
                 <w:rFonts w:ascii="Arial" w:hAnsi="Arial" w:cs="Arial"/>
                 <w:iCs/>
                 <w:lang w:val="en-AU" w:eastAsia="en-AU"/>
               </w:rPr>
-              <w:t xml:space="preserve">Has to create option menu </w:t>
+              <w:t>Has to</w:t>
+            </w:r>
+            <w:proofErr w:type="gramEnd"/>
+            <w:r>
+              <w:rPr>
+                <w:rFonts w:ascii="Arial" w:hAnsi="Arial" w:cs="Arial"/>
+                <w:iCs/>
+                <w:lang w:val="en-AU" w:eastAsia="en-AU"/>
+              </w:rPr>
+              <w:t xml:space="preserve"> create option menu </w:t>
             </w:r>
             <w:r>
               <w:rPr>
@@ -1947,8 +2101,16 @@
               <w:rPr>
                 <w:szCs w:val="20"/>
               </w:rPr>
-              <w:t>What is the benefit of using the application for the client</w:t>
-            </w:r>
+              <w:t xml:space="preserve">What is the benefit of using the application for the </w:t>
+            </w:r>
+            <w:proofErr w:type="gramStart"/>
+            <w:r>
+              <w:rPr>
+                <w:szCs w:val="20"/>
+              </w:rPr>
+              <w:t>client</w:t>
+            </w:r>
+            <w:proofErr w:type="gramEnd"/>
           </w:p>
           <w:p>
             <w:pPr>
@@ -2088,8 +2250,16 @@
               <w:rPr>
                 <w:szCs w:val="20"/>
               </w:rPr>
-              <w:t xml:space="preserve"> (assessment due date)</w:t>
-            </w:r>
+              <w:t xml:space="preserve"> (assessment due date</w:t>
+            </w:r>
+            <w:proofErr w:type="gramStart"/>
+            <w:r>
+              <w:rPr>
+                <w:szCs w:val="20"/>
+              </w:rPr>
+              <w:t>)</w:t>
+            </w:r>
+            <w:proofErr w:type="gramEnd"/>
           </w:p>
           <w:p>
             <w:pPr>
@@ -3535,7 +3705,23 @@
           <w:rFonts w:cs="Arial"/>
           <w:szCs w:val="22"/>
         </w:rPr>
-        <w:t xml:space="preserve"> and so as to keep your instructor informed of your progress</w:t>
+        <w:t xml:space="preserve"> and </w:t>
+      </w:r>
+      <w:proofErr w:type="gramStart"/>
+      <w:r>
+        <w:rPr>
+          <w:rFonts w:cs="Arial"/>
+          <w:szCs w:val="22"/>
+        </w:rPr>
+        <w:t>so as to</w:t>
+      </w:r>
+      <w:proofErr w:type="gramEnd"/>
+      <w:r>
+        <w:rPr>
+          <w:rFonts w:cs="Arial"/>
+          <w:szCs w:val="22"/>
+        </w:rPr>
+        <w:t xml:space="preserve"> keep your instructor informed of your progress</w:t>
       </w:r>
       <w:r>
         <w:rPr>
@@ -4190,7 +4376,23 @@
                 <w:rFonts w:ascii="Arial" w:hAnsi="Arial" w:cs="Arial"/>
                 <w:lang w:val="en-AU" w:eastAsia="en-AU"/>
               </w:rPr>
-              <w:t>Upload the Panopto video to the assessment dropbox for this unit</w:t>
+              <w:t xml:space="preserve">Upload the Panopto video to the assessment </w:t>
+            </w:r>
+            <w:proofErr w:type="spellStart"/>
+            <w:r>
+              <w:rPr>
+                <w:rFonts w:ascii="Arial" w:hAnsi="Arial" w:cs="Arial"/>
+                <w:lang w:val="en-AU" w:eastAsia="en-AU"/>
+              </w:rPr>
+              <w:t>dropbox</w:t>
+            </w:r>
+            <w:proofErr w:type="spellEnd"/>
+            <w:r>
+              <w:rPr>
+                <w:rFonts w:ascii="Arial" w:hAnsi="Arial" w:cs="Arial"/>
+                <w:lang w:val="en-AU" w:eastAsia="en-AU"/>
+              </w:rPr>
+              <w:t xml:space="preserve"> for this unit</w:t>
             </w:r>
             <w:r>
               <w:rPr>
@@ -4569,6 +4771,7 @@
                 <w:lang w:eastAsia="en-AU" w:bidi="hi-IN"/>
               </w:rPr>
             </w:pPr>
+            <w:proofErr w:type="gramStart"/>
             <w:r>
               <w:rPr>
                 <w:rFonts w:ascii="Verdana" w:hAnsi="Verdana"/>
@@ -4576,7 +4779,17 @@
                 <w:color w:val="auto"/>
                 <w:lang w:eastAsia="en-AU" w:bidi="hi-IN"/>
               </w:rPr>
-              <w:t xml:space="preserve">e.g. Code to view the text file is not being </w:t>
+              <w:t>e.g.</w:t>
+            </w:r>
+            <w:proofErr w:type="gramEnd"/>
+            <w:r>
+              <w:rPr>
+                <w:rFonts w:ascii="Verdana" w:hAnsi="Verdana"/>
+                <w:i/>
+                <w:color w:val="auto"/>
+                <w:lang w:eastAsia="en-AU" w:bidi="hi-IN"/>
+              </w:rPr>
+              <w:t xml:space="preserve"> Code to view the text file is not being </w:t>
             </w:r>
             <w:r>
               <w:rPr>
@@ -4625,7 +4838,27 @@
                 <w:color w:val="auto"/>
                 <w:lang w:eastAsia="en-AU" w:bidi="hi-IN"/>
               </w:rPr>
-              <w:t>was capitalised b</w:t>
+              <w:t xml:space="preserve">was </w:t>
+            </w:r>
+            <w:proofErr w:type="gramStart"/>
+            <w:r>
+              <w:rPr>
+                <w:rFonts w:ascii="Verdana" w:hAnsi="Verdana"/>
+                <w:i/>
+                <w:color w:val="auto"/>
+                <w:lang w:eastAsia="en-AU" w:bidi="hi-IN"/>
+              </w:rPr>
+              <w:t>capitalised</w:t>
+            </w:r>
+            <w:proofErr w:type="gramEnd"/>
+            <w:r>
+              <w:rPr>
+                <w:rFonts w:ascii="Verdana" w:hAnsi="Verdana"/>
+                <w:i/>
+                <w:color w:val="auto"/>
+                <w:lang w:eastAsia="en-AU" w:bidi="hi-IN"/>
+              </w:rPr>
+              <w:t xml:space="preserve"> b</w:t>
             </w:r>
             <w:r>
               <w:rPr>
@@ -5027,6 +5260,7 @@
                 <w:lang w:eastAsia="en-AU" w:bidi="hi-IN"/>
               </w:rPr>
             </w:pPr>
+            <w:proofErr w:type="spellStart"/>
             <w:r>
               <w:rPr>
                 <w:rFonts w:ascii="Verdana" w:hAnsi="Verdana"/>
@@ -5034,7 +5268,17 @@
                 <w:color w:val="auto"/>
                 <w:lang w:eastAsia="en-AU" w:bidi="hi-IN"/>
               </w:rPr>
-              <w:t>e.g Add a new record for the first time</w:t>
+              <w:t>e.g</w:t>
+            </w:r>
+            <w:proofErr w:type="spellEnd"/>
+            <w:r>
+              <w:rPr>
+                <w:rFonts w:ascii="Verdana" w:hAnsi="Verdana"/>
+                <w:i/>
+                <w:color w:val="auto"/>
+                <w:lang w:eastAsia="en-AU" w:bidi="hi-IN"/>
+              </w:rPr>
+              <w:t xml:space="preserve"> Add a new record for the first time</w:t>
             </w:r>
           </w:p>
         </w:tc>
@@ -5065,7 +5309,27 @@
                 <w:color w:val="auto"/>
                 <w:lang w:eastAsia="en-AU" w:bidi="hi-IN"/>
               </w:rPr>
-              <w:t>Text file is created; username, password and URL are add to the text file</w:t>
+              <w:t xml:space="preserve">Text file is created; username, password and URL are </w:t>
+            </w:r>
+            <w:proofErr w:type="gramStart"/>
+            <w:r>
+              <w:rPr>
+                <w:rFonts w:ascii="Verdana" w:hAnsi="Verdana"/>
+                <w:i/>
+                <w:color w:val="auto"/>
+                <w:lang w:eastAsia="en-AU" w:bidi="hi-IN"/>
+              </w:rPr>
+              <w:t>add</w:t>
+            </w:r>
+            <w:proofErr w:type="gramEnd"/>
+            <w:r>
+              <w:rPr>
+                <w:rFonts w:ascii="Verdana" w:hAnsi="Verdana"/>
+                <w:i/>
+                <w:color w:val="auto"/>
+                <w:lang w:eastAsia="en-AU" w:bidi="hi-IN"/>
+              </w:rPr>
+              <w:t xml:space="preserve"> to the text file</w:t>
             </w:r>
             <w:r>
               <w:rPr>
@@ -5469,7 +5733,25 @@
           <w:sz w:val="22"/>
           <w:szCs w:val="22"/>
         </w:rPr>
-        <w:t xml:space="preserve">Make one final GitHub commit and included the words "supervisor sign-off" as a comment in your .py file and </w:t>
+        <w:t>Make one final GitHub commit and included the words "supervisor sign-off" as a comment in your .</w:t>
+      </w:r>
+      <w:proofErr w:type="spellStart"/>
+      <w:r>
+        <w:rPr>
+          <w:rFonts w:cs="Arial"/>
+          <w:sz w:val="22"/>
+          <w:szCs w:val="22"/>
+        </w:rPr>
+        <w:t>py</w:t>
+      </w:r>
+      <w:proofErr w:type="spellEnd"/>
+      <w:r>
+        <w:rPr>
+          <w:rFonts w:cs="Arial"/>
+          <w:sz w:val="22"/>
+          <w:szCs w:val="22"/>
+        </w:rPr>
+        <w:t xml:space="preserve"> file and </w:t>
       </w:r>
       <w:r>
         <w:rPr>
@@ -5525,8 +5807,18 @@
           <w:sz w:val="22"/>
           <w:szCs w:val="22"/>
         </w:rPr>
-        <w:t>remote Github</w:t>
-      </w:r>
+        <w:t xml:space="preserve">remote </w:t>
+      </w:r>
+      <w:proofErr w:type="spellStart"/>
+      <w:r>
+        <w:rPr>
+          <w:rFonts w:cs="Arial"/>
+          <w:sz w:val="22"/>
+          <w:szCs w:val="22"/>
+        </w:rPr>
+        <w:t>Github</w:t>
+      </w:r>
+      <w:proofErr w:type="spellEnd"/>
       <w:r>
         <w:rPr>
           <w:rFonts w:cs="Arial"/>
@@ -6096,7 +6388,15 @@
             </w:r>
             <w:r>
               <w:br/>
-              <w:t>(i.e list, dictionary, tuple or set)</w:t>
+              <w:t>(</w:t>
+            </w:r>
+            <w:proofErr w:type="spellStart"/>
+            <w:r>
+              <w:t>i.e</w:t>
+            </w:r>
+            <w:proofErr w:type="spellEnd"/>
+            <w:r>
+              <w:t xml:space="preserve"> list, dictionary, tuple or set)</w:t>
             </w:r>
             <w:r>
               <w:br/>
@@ -6297,6 +6597,7 @@
           <w:szCs w:val="21"/>
         </w:rPr>
       </w:pPr>
+      <w:proofErr w:type="gramStart"/>
       <w:r>
         <w:rPr>
           <w:rFonts w:ascii="Consolas" w:hAnsi="Consolas"/>
@@ -6315,6 +6616,7 @@
         </w:rPr>
         <w:t>(</w:t>
       </w:r>
+      <w:proofErr w:type="gramEnd"/>
       <w:r>
         <w:rPr>
           <w:rFonts w:ascii="Consolas" w:hAnsi="Consolas"/>
@@ -6331,7 +6633,17 @@
           <w:sz w:val="21"/>
           <w:szCs w:val="21"/>
         </w:rPr>
-        <w:t>\n</w:t>
+        <w:t>\</w:t>
+      </w:r>
+      <w:proofErr w:type="spellStart"/>
+      <w:r>
+        <w:rPr>
+          <w:rFonts w:ascii="Consolas" w:hAnsi="Consolas"/>
+          <w:color w:val="D7BA7D"/>
+          <w:sz w:val="21"/>
+          <w:szCs w:val="21"/>
+        </w:rPr>
+        <w:t>n</w:t>
       </w:r>
       <w:r>
         <w:rPr>
@@ -6340,7 +6652,17 @@
           <w:sz w:val="21"/>
           <w:szCs w:val="21"/>
         </w:rPr>
-        <w:t>This program</w:t>
+        <w:t>This</w:t>
+      </w:r>
+      <w:proofErr w:type="spellEnd"/>
+      <w:r>
+        <w:rPr>
+          <w:rFonts w:ascii="Consolas" w:hAnsi="Consolas"/>
+          <w:color w:val="CE9178"/>
+          <w:sz w:val="21"/>
+          <w:szCs w:val="21"/>
+        </w:rPr>
+        <w:t xml:space="preserve"> program</w:t>
       </w:r>
       <w:r>
         <w:rPr>
@@ -6510,6 +6832,7 @@
         </w:rPr>
         <w:t xml:space="preserve"> </w:t>
       </w:r>
+      <w:proofErr w:type="gramStart"/>
       <w:r>
         <w:rPr>
           <w:rFonts w:ascii="Consolas" w:hAnsi="Consolas"/>
@@ -6526,7 +6849,17 @@
           <w:sz w:val="21"/>
           <w:szCs w:val="21"/>
         </w:rPr>
-        <w:t xml:space="preserve"> != </w:t>
+        <w:t xml:space="preserve"> !</w:t>
+      </w:r>
+      <w:proofErr w:type="gramEnd"/>
+      <w:r>
+        <w:rPr>
+          <w:rFonts w:ascii="Consolas" w:hAnsi="Consolas"/>
+          <w:color w:val="D4D4D4"/>
+          <w:sz w:val="21"/>
+          <w:szCs w:val="21"/>
+        </w:rPr>
+        <w:t xml:space="preserve">= </w:t>
       </w:r>
       <w:r>
         <w:rPr>
@@ -6633,7 +6966,17 @@
           <w:sz w:val="21"/>
           <w:szCs w:val="21"/>
         </w:rPr>
-        <w:t>\n</w:t>
+        <w:t>\</w:t>
+      </w:r>
+      <w:proofErr w:type="gramStart"/>
+      <w:r>
+        <w:rPr>
+          <w:rFonts w:ascii="Consolas" w:hAnsi="Consolas"/>
+          <w:color w:val="D7BA7D"/>
+          <w:sz w:val="21"/>
+          <w:szCs w:val="21"/>
+        </w:rPr>
+        <w:t>n</w:t>
       </w:r>
       <w:r>
         <w:rPr>
@@ -6642,7 +6985,17 @@
           <w:sz w:val="21"/>
           <w:szCs w:val="21"/>
         </w:rPr>
-        <w:t>[1] Enter 1 to create an encryption key."</w:t>
+        <w:t>[</w:t>
+      </w:r>
+      <w:proofErr w:type="gramEnd"/>
+      <w:r>
+        <w:rPr>
+          <w:rFonts w:ascii="Consolas" w:hAnsi="Consolas"/>
+          <w:color w:val="CE9178"/>
+          <w:sz w:val="21"/>
+          <w:szCs w:val="21"/>
+        </w:rPr>
+        <w:t>1] Enter 1 to create an encryption key."</w:t>
       </w:r>
       <w:r>
         <w:rPr>
@@ -6675,6 +7028,7 @@
         </w:rPr>
         <w:t xml:space="preserve">    </w:t>
       </w:r>
+      <w:proofErr w:type="gramStart"/>
       <w:r>
         <w:rPr>
           <w:rFonts w:ascii="Consolas" w:hAnsi="Consolas"/>
@@ -6693,6 +7047,7 @@
         </w:rPr>
         <w:t>(</w:t>
       </w:r>
+      <w:proofErr w:type="gramEnd"/>
       <w:r>
         <w:rPr>
           <w:rFonts w:ascii="Consolas" w:hAnsi="Consolas"/>
@@ -6733,6 +7088,7 @@
         </w:rPr>
         <w:t xml:space="preserve">    </w:t>
       </w:r>
+      <w:proofErr w:type="gramStart"/>
       <w:r>
         <w:rPr>
           <w:rFonts w:ascii="Consolas" w:hAnsi="Consolas"/>
@@ -6751,6 +7107,7 @@
         </w:rPr>
         <w:t>(</w:t>
       </w:r>
+      <w:proofErr w:type="gramEnd"/>
       <w:r>
         <w:rPr>
           <w:rFonts w:ascii="Consolas" w:hAnsi="Consolas"/>
@@ -6920,6 +7277,7 @@
         </w:rPr>
         <w:t xml:space="preserve"> = </w:t>
       </w:r>
+      <w:proofErr w:type="gramStart"/>
       <w:r>
         <w:rPr>
           <w:rFonts w:ascii="Consolas" w:hAnsi="Consolas"/>
@@ -6938,6 +7296,7 @@
         </w:rPr>
         <w:t>(</w:t>
       </w:r>
+      <w:proofErr w:type="gramEnd"/>
       <w:r>
         <w:rPr>
           <w:rFonts w:ascii="Consolas" w:hAnsi="Consolas"/>
@@ -6954,7 +7313,17 @@
           <w:sz w:val="21"/>
           <w:szCs w:val="21"/>
         </w:rPr>
-        <w:t>\n</w:t>
+        <w:t>\</w:t>
+      </w:r>
+      <w:proofErr w:type="spellStart"/>
+      <w:r>
+        <w:rPr>
+          <w:rFonts w:ascii="Consolas" w:hAnsi="Consolas"/>
+          <w:color w:val="D7BA7D"/>
+          <w:sz w:val="21"/>
+          <w:szCs w:val="21"/>
+        </w:rPr>
+        <w:t>n</w:t>
       </w:r>
       <w:r>
         <w:rPr>
@@ -6963,7 +7332,17 @@
           <w:sz w:val="21"/>
           <w:szCs w:val="21"/>
         </w:rPr>
-        <w:t>Make your choice "</w:t>
+        <w:t>Make</w:t>
+      </w:r>
+      <w:proofErr w:type="spellEnd"/>
+      <w:r>
+        <w:rPr>
+          <w:rFonts w:ascii="Consolas" w:hAnsi="Consolas"/>
+          <w:color w:val="CE9178"/>
+          <w:sz w:val="21"/>
+          <w:szCs w:val="21"/>
+        </w:rPr>
+        <w:t xml:space="preserve"> your choice "</w:t>
       </w:r>
       <w:r>
         <w:rPr>
@@ -7125,6 +7504,7 @@
         </w:rPr>
         <w:t xml:space="preserve">        </w:t>
       </w:r>
+      <w:proofErr w:type="gramStart"/>
       <w:r>
         <w:rPr>
           <w:rFonts w:ascii="Consolas" w:hAnsi="Consolas"/>
@@ -7143,6 +7523,7 @@
         </w:rPr>
         <w:t>(</w:t>
       </w:r>
+      <w:proofErr w:type="gramEnd"/>
       <w:r>
         <w:rPr>
           <w:rFonts w:ascii="Consolas" w:hAnsi="Consolas"/>
@@ -7159,7 +7540,17 @@
           <w:sz w:val="21"/>
           <w:szCs w:val="21"/>
         </w:rPr>
-        <w:t>\n</w:t>
+        <w:t>\</w:t>
+      </w:r>
+      <w:proofErr w:type="spellStart"/>
+      <w:r>
+        <w:rPr>
+          <w:rFonts w:ascii="Consolas" w:hAnsi="Consolas"/>
+          <w:color w:val="D7BA7D"/>
+          <w:sz w:val="21"/>
+          <w:szCs w:val="21"/>
+        </w:rPr>
+        <w:t>n</w:t>
       </w:r>
       <w:r>
         <w:rPr>
@@ -7168,7 +7559,17 @@
           <w:sz w:val="21"/>
           <w:szCs w:val="21"/>
         </w:rPr>
-        <w:t>Enter a name for the encryption key</w:t>
+        <w:t>Enter</w:t>
+      </w:r>
+      <w:proofErr w:type="spellEnd"/>
+      <w:r>
+        <w:rPr>
+          <w:rFonts w:ascii="Consolas" w:hAnsi="Consolas"/>
+          <w:color w:val="CE9178"/>
+          <w:sz w:val="21"/>
+          <w:szCs w:val="21"/>
+        </w:rPr>
+        <w:t xml:space="preserve"> a name for the encryption key</w:t>
       </w:r>
       <w:r>
         <w:rPr>
@@ -7219,6 +7620,7 @@
         </w:rPr>
         <w:t xml:space="preserve">    </w:t>
       </w:r>
+      <w:proofErr w:type="spellStart"/>
       <w:r>
         <w:rPr>
           <w:rFonts w:ascii="Consolas" w:hAnsi="Consolas"/>
@@ -7228,6 +7630,7 @@
         </w:rPr>
         <w:t>elif</w:t>
       </w:r>
+      <w:proofErr w:type="spellEnd"/>
       <w:r>
         <w:rPr>
           <w:rFonts w:ascii="Consolas" w:hAnsi="Consolas"/>
@@ -7295,6 +7698,7 @@
         </w:rPr>
         <w:t xml:space="preserve">        </w:t>
       </w:r>
+      <w:proofErr w:type="gramStart"/>
       <w:r>
         <w:rPr>
           <w:rFonts w:ascii="Consolas" w:hAnsi="Consolas"/>
@@ -7313,6 +7717,7 @@
         </w:rPr>
         <w:t>(</w:t>
       </w:r>
+      <w:proofErr w:type="gramEnd"/>
       <w:r>
         <w:rPr>
           <w:rFonts w:ascii="Consolas" w:hAnsi="Consolas"/>
@@ -7329,7 +7734,17 @@
           <w:sz w:val="21"/>
           <w:szCs w:val="21"/>
         </w:rPr>
-        <w:t>\n</w:t>
+        <w:t>\</w:t>
+      </w:r>
+      <w:proofErr w:type="spellStart"/>
+      <w:r>
+        <w:rPr>
+          <w:rFonts w:ascii="Consolas" w:hAnsi="Consolas"/>
+          <w:color w:val="D7BA7D"/>
+          <w:sz w:val="21"/>
+          <w:szCs w:val="21"/>
+        </w:rPr>
+        <w:t>n</w:t>
       </w:r>
       <w:r>
         <w:rPr>
@@ -7338,7 +7753,17 @@
           <w:sz w:val="21"/>
           <w:szCs w:val="21"/>
         </w:rPr>
-        <w:t>Enter …….</w:t>
+        <w:t>Enter</w:t>
+      </w:r>
+      <w:proofErr w:type="spellEnd"/>
+      <w:r>
+        <w:rPr>
+          <w:rFonts w:ascii="Consolas" w:hAnsi="Consolas"/>
+          <w:color w:val="CE9178"/>
+          <w:sz w:val="21"/>
+          <w:szCs w:val="21"/>
+        </w:rPr>
+        <w:t xml:space="preserve"> …….</w:t>
       </w:r>
       <w:r>
         <w:rPr>
@@ -7389,6 +7814,7 @@
         </w:rPr>
         <w:t xml:space="preserve">    </w:t>
       </w:r>
+      <w:proofErr w:type="spellStart"/>
       <w:r>
         <w:rPr>
           <w:rFonts w:ascii="Consolas" w:hAnsi="Consolas"/>
@@ -7398,6 +7824,7 @@
         </w:rPr>
         <w:t>elif</w:t>
       </w:r>
+      <w:proofErr w:type="spellEnd"/>
       <w:r>
         <w:rPr>
           <w:rFonts w:ascii="Consolas" w:hAnsi="Consolas"/>
@@ -7465,6 +7892,7 @@
         </w:rPr>
         <w:t xml:space="preserve">        </w:t>
       </w:r>
+      <w:proofErr w:type="gramStart"/>
       <w:r>
         <w:rPr>
           <w:rFonts w:ascii="Consolas" w:hAnsi="Consolas"/>
@@ -7483,6 +7911,7 @@
         </w:rPr>
         <w:t>(</w:t>
       </w:r>
+      <w:proofErr w:type="gramEnd"/>
       <w:r>
         <w:rPr>
           <w:rFonts w:ascii="Consolas" w:hAnsi="Consolas"/>
@@ -7499,7 +7928,17 @@
           <w:sz w:val="21"/>
           <w:szCs w:val="21"/>
         </w:rPr>
-        <w:t>\n</w:t>
+        <w:t>\</w:t>
+      </w:r>
+      <w:proofErr w:type="spellStart"/>
+      <w:r>
+        <w:rPr>
+          <w:rFonts w:ascii="Consolas" w:hAnsi="Consolas"/>
+          <w:color w:val="D7BA7D"/>
+          <w:sz w:val="21"/>
+          <w:szCs w:val="21"/>
+        </w:rPr>
+        <w:t>n</w:t>
       </w:r>
       <w:r>
         <w:rPr>
@@ -7508,7 +7947,17 @@
           <w:sz w:val="21"/>
           <w:szCs w:val="21"/>
         </w:rPr>
-        <w:t>Enter ……</w:t>
+        <w:t>Enter</w:t>
+      </w:r>
+      <w:proofErr w:type="spellEnd"/>
+      <w:r>
+        <w:rPr>
+          <w:rFonts w:ascii="Consolas" w:hAnsi="Consolas"/>
+          <w:color w:val="CE9178"/>
+          <w:sz w:val="21"/>
+          <w:szCs w:val="21"/>
+        </w:rPr>
+        <w:t xml:space="preserve"> ……</w:t>
       </w:r>
       <w:r>
         <w:rPr>
@@ -7559,6 +8008,7 @@
         </w:rPr>
         <w:t xml:space="preserve">    </w:t>
       </w:r>
+      <w:proofErr w:type="spellStart"/>
       <w:r>
         <w:rPr>
           <w:rFonts w:ascii="Consolas" w:hAnsi="Consolas"/>
@@ -7568,6 +8018,7 @@
         </w:rPr>
         <w:t>elif</w:t>
       </w:r>
+      <w:proofErr w:type="spellEnd"/>
       <w:r>
         <w:rPr>
           <w:rFonts w:ascii="Consolas" w:hAnsi="Consolas"/>
@@ -7635,6 +8086,7 @@
         </w:rPr>
         <w:t xml:space="preserve">        </w:t>
       </w:r>
+      <w:proofErr w:type="gramStart"/>
       <w:r>
         <w:rPr>
           <w:rFonts w:ascii="Consolas" w:hAnsi="Consolas"/>
@@ -7653,6 +8105,7 @@
         </w:rPr>
         <w:t>(</w:t>
       </w:r>
+      <w:proofErr w:type="gramEnd"/>
       <w:r>
         <w:rPr>
           <w:rFonts w:ascii="Consolas" w:hAnsi="Consolas"/>
@@ -7669,7 +8122,17 @@
           <w:sz w:val="21"/>
           <w:szCs w:val="21"/>
         </w:rPr>
-        <w:t>\n</w:t>
+        <w:t>\</w:t>
+      </w:r>
+      <w:proofErr w:type="spellStart"/>
+      <w:r>
+        <w:rPr>
+          <w:rFonts w:ascii="Consolas" w:hAnsi="Consolas"/>
+          <w:color w:val="D7BA7D"/>
+          <w:sz w:val="21"/>
+          <w:szCs w:val="21"/>
+        </w:rPr>
+        <w:t>n</w:t>
       </w:r>
       <w:r>
         <w:rPr>
@@ -7678,7 +8141,17 @@
           <w:sz w:val="21"/>
           <w:szCs w:val="21"/>
         </w:rPr>
-        <w:t>Exiting the menu</w:t>
+        <w:t>Exiting</w:t>
+      </w:r>
+      <w:proofErr w:type="spellEnd"/>
+      <w:r>
+        <w:rPr>
+          <w:rFonts w:ascii="Consolas" w:hAnsi="Consolas"/>
+          <w:color w:val="CE9178"/>
+          <w:sz w:val="21"/>
+          <w:szCs w:val="21"/>
+        </w:rPr>
+        <w:t xml:space="preserve"> the menu</w:t>
       </w:r>
       <w:r>
         <w:rPr>
@@ -7769,6 +8242,7 @@
         </w:rPr>
         <w:t xml:space="preserve">        </w:t>
       </w:r>
+      <w:proofErr w:type="gramStart"/>
       <w:r>
         <w:rPr>
           <w:rFonts w:ascii="Consolas" w:hAnsi="Consolas"/>
@@ -7787,6 +8261,7 @@
         </w:rPr>
         <w:t>(</w:t>
       </w:r>
+      <w:proofErr w:type="gramEnd"/>
       <w:r>
         <w:rPr>
           <w:rFonts w:ascii="Consolas" w:hAnsi="Consolas"/>
@@ -7803,7 +8278,17 @@
           <w:sz w:val="21"/>
           <w:szCs w:val="21"/>
         </w:rPr>
-        <w:t>\n</w:t>
+        <w:t>\</w:t>
+      </w:r>
+      <w:proofErr w:type="spellStart"/>
+      <w:r>
+        <w:rPr>
+          <w:rFonts w:ascii="Consolas" w:hAnsi="Consolas"/>
+          <w:color w:val="D7BA7D"/>
+          <w:sz w:val="21"/>
+          <w:szCs w:val="21"/>
+        </w:rPr>
+        <w:t>n</w:t>
       </w:r>
       <w:r>
         <w:rPr>
@@ -7812,7 +8297,17 @@
           <w:sz w:val="21"/>
           <w:szCs w:val="21"/>
         </w:rPr>
-        <w:t>Invalid option, please try again.</w:t>
+        <w:t>Invalid</w:t>
+      </w:r>
+      <w:proofErr w:type="spellEnd"/>
+      <w:r>
+        <w:rPr>
+          <w:rFonts w:ascii="Consolas" w:hAnsi="Consolas"/>
+          <w:color w:val="CE9178"/>
+          <w:sz w:val="21"/>
+          <w:szCs w:val="21"/>
+        </w:rPr>
+        <w:t xml:space="preserve"> option, please try again.</w:t>
       </w:r>
       <w:r>
         <w:rPr>
@@ -7898,6 +8393,7 @@
           <w:szCs w:val="21"/>
         </w:rPr>
       </w:pPr>
+      <w:proofErr w:type="gramStart"/>
       <w:r>
         <w:rPr>
           <w:rFonts w:ascii="Consolas" w:hAnsi="Consolas"/>
@@ -7916,6 +8412,7 @@
         </w:rPr>
         <w:t>(</w:t>
       </w:r>
+      <w:proofErr w:type="gramEnd"/>
       <w:r>
         <w:rPr>
           <w:rFonts w:ascii="Consolas" w:hAnsi="Consolas"/>
@@ -7979,6 +8476,7 @@
           <w:szCs w:val="21"/>
         </w:rPr>
       </w:pPr>
+      <w:proofErr w:type="spellStart"/>
       <w:r>
         <w:rPr>
           <w:rFonts w:ascii="Consolas" w:hAnsi="Consolas"/>
@@ -7988,6 +8486,7 @@
         </w:rPr>
         <w:t>clearText</w:t>
       </w:r>
+      <w:proofErr w:type="spellEnd"/>
       <w:r>
         <w:rPr>
           <w:rFonts w:ascii="Consolas" w:hAnsi="Consolas"/>
@@ -8004,7 +8503,27 @@
           <w:sz w:val="16"/>
           <w:szCs w:val="21"/>
         </w:rPr>
-        <w:t>"myPassword"</w:t>
+        <w:t>"</w:t>
+      </w:r>
+      <w:proofErr w:type="spellStart"/>
+      <w:r>
+        <w:rPr>
+          <w:rFonts w:ascii="Consolas" w:hAnsi="Consolas"/>
+          <w:color w:val="CE9178"/>
+          <w:sz w:val="16"/>
+          <w:szCs w:val="21"/>
+        </w:rPr>
+        <w:t>myPassword</w:t>
+      </w:r>
+      <w:proofErr w:type="spellEnd"/>
+      <w:r>
+        <w:rPr>
+          <w:rFonts w:ascii="Consolas" w:hAnsi="Consolas"/>
+          <w:color w:val="CE9178"/>
+          <w:sz w:val="16"/>
+          <w:szCs w:val="21"/>
+        </w:rPr>
+        <w:t>"</w:t>
       </w:r>
     </w:p>
     <w:p>
@@ -8044,7 +8563,27 @@
           <w:sz w:val="16"/>
           <w:szCs w:val="21"/>
         </w:rPr>
-        <w:t>"0123456789ABCDEFGHIJKLMNOPQRSTUVWXYZabcdefghijklmnopqrstuvwxyz`~!@#$%^&amp;*()_-=|\}]{[</w:t>
+        <w:t>"0123456789ABCDEFGHIJKLMNOPQRSTUVWXYZabcdefghijklmnopqrstuvwxyz`</w:t>
+      </w:r>
+      <w:proofErr w:type="gramStart"/>
+      <w:r>
+        <w:rPr>
+          <w:rFonts w:ascii="Consolas" w:hAnsi="Consolas"/>
+          <w:color w:val="CE9178"/>
+          <w:sz w:val="16"/>
+          <w:szCs w:val="21"/>
+        </w:rPr>
+        <w:t>~!@</w:t>
+      </w:r>
+      <w:proofErr w:type="gramEnd"/>
+      <w:r>
+        <w:rPr>
+          <w:rFonts w:ascii="Consolas" w:hAnsi="Consolas"/>
+          <w:color w:val="CE9178"/>
+          <w:sz w:val="16"/>
+          <w:szCs w:val="21"/>
+        </w:rPr>
+        <w:t>#$%^&amp;*()_-=|\}]{[</w:t>
       </w:r>
       <w:r>
         <w:rPr>
@@ -8077,6 +8616,7 @@
           <w:szCs w:val="21"/>
         </w:rPr>
       </w:pPr>
+      <w:proofErr w:type="spellStart"/>
       <w:r>
         <w:rPr>
           <w:rFonts w:ascii="Consolas" w:hAnsi="Consolas"/>
@@ -8086,6 +8626,7 @@
         </w:rPr>
         <w:t>encText</w:t>
       </w:r>
+      <w:proofErr w:type="spellEnd"/>
       <w:r>
         <w:rPr>
           <w:rFonts w:ascii="Consolas" w:hAnsi="Consolas"/>
@@ -8102,7 +8643,17 @@
           <w:sz w:val="16"/>
           <w:szCs w:val="21"/>
         </w:rPr>
-        <w:t>""</w:t>
+        <w:t>"</w:t>
+      </w:r>
+      <w:proofErr w:type="gramStart"/>
+      <w:r>
+        <w:rPr>
+          <w:rFonts w:ascii="Consolas" w:hAnsi="Consolas"/>
+          <w:color w:val="CE9178"/>
+          <w:sz w:val="16"/>
+          <w:szCs w:val="21"/>
+        </w:rPr>
+        <w:t>"</w:t>
       </w:r>
       <w:r>
         <w:rPr>
@@ -8122,6 +8673,7 @@
         </w:rPr>
         <w:t>join</w:t>
       </w:r>
+      <w:proofErr w:type="gramEnd"/>
       <w:r>
         <w:rPr>
           <w:rFonts w:ascii="Consolas" w:hAnsi="Consolas"/>
@@ -8131,6 +8683,7 @@
         </w:rPr>
         <w:t>([</w:t>
       </w:r>
+      <w:proofErr w:type="spellStart"/>
       <w:r>
         <w:rPr>
           <w:rFonts w:ascii="Consolas" w:hAnsi="Consolas"/>
@@ -8140,6 +8693,7 @@
         </w:rPr>
         <w:t>charSet</w:t>
       </w:r>
+      <w:proofErr w:type="spellEnd"/>
       <w:r>
         <w:rPr>
           <w:rFonts w:ascii="Consolas" w:hAnsi="Consolas"/>
@@ -8149,6 +8703,7 @@
         </w:rPr>
         <w:t>[(</w:t>
       </w:r>
+      <w:proofErr w:type="spellStart"/>
       <w:r>
         <w:rPr>
           <w:rFonts w:ascii="Consolas" w:hAnsi="Consolas"/>
@@ -8176,6 +8731,7 @@
         </w:rPr>
         <w:t>find</w:t>
       </w:r>
+      <w:proofErr w:type="spellEnd"/>
       <w:r>
         <w:rPr>
           <w:rFonts w:ascii="Consolas" w:hAnsi="Consolas"/>
@@ -8293,6 +8849,7 @@
         </w:rPr>
         <w:t xml:space="preserve"> </w:t>
       </w:r>
+      <w:proofErr w:type="spellStart"/>
       <w:r>
         <w:rPr>
           <w:rFonts w:ascii="Consolas" w:hAnsi="Consolas"/>
@@ -8302,6 +8859,7 @@
         </w:rPr>
         <w:t>clearText</w:t>
       </w:r>
+      <w:proofErr w:type="spellEnd"/>
       <w:r>
         <w:rPr>
           <w:rFonts w:ascii="Consolas" w:hAnsi="Consolas"/>
@@ -8342,6 +8900,7 @@
         </w:rPr>
         <w:t>(</w:t>
       </w:r>
+      <w:proofErr w:type="spellStart"/>
       <w:r>
         <w:rPr>
           <w:rFonts w:ascii="Consolas" w:hAnsi="Consolas"/>
@@ -8351,6 +8910,7 @@
         </w:rPr>
         <w:t>encText</w:t>
       </w:r>
+      <w:proofErr w:type="spellEnd"/>
       <w:r>
         <w:rPr>
           <w:rFonts w:ascii="Consolas" w:hAnsi="Consolas"/>
@@ -10929,7 +11489,7 @@
     <w:lsdException w:name="HTML Sample" w:semiHidden="1" w:unhideWhenUsed="1"/>
     <w:lsdException w:name="HTML Typewriter" w:semiHidden="1" w:unhideWhenUsed="1"/>
     <w:lsdException w:name="HTML Variable" w:semiHidden="1" w:unhideWhenUsed="1"/>
-    <w:lsdException w:name="Normal Table" w:uiPriority="99" w:qFormat="1"/>
+    <w:lsdException w:name="Normal Table" w:semiHidden="1" w:uiPriority="99" w:unhideWhenUsed="1" w:qFormat="1"/>
     <w:lsdException w:name="annotation subject" w:semiHidden="1" w:unhideWhenUsed="1" w:qFormat="1"/>
     <w:lsdException w:name="No List" w:semiHidden="1" w:uiPriority="99" w:unhideWhenUsed="1"/>
     <w:lsdException w:name="Outline List 1" w:semiHidden="1" w:uiPriority="99" w:unhideWhenUsed="1"/>
@@ -10972,8 +11532,11 @@
     <w:lsdException w:name="Table Contemporary" w:semiHidden="1" w:unhideWhenUsed="1"/>
     <w:lsdException w:name="Table Elegant" w:semiHidden="1" w:unhideWhenUsed="1"/>
     <w:lsdException w:name="Table Professional" w:semiHidden="1" w:unhideWhenUsed="1"/>
+    <w:lsdException w:name="Table Subtle 1" w:semiHidden="1" w:unhideWhenUsed="1"/>
     <w:lsdException w:name="Table Subtle 2" w:semiHidden="1" w:unhideWhenUsed="1"/>
     <w:lsdException w:name="Table Web 1" w:semiHidden="1" w:unhideWhenUsed="1"/>
+    <w:lsdException w:name="Table Web 2" w:semiHidden="1" w:unhideWhenUsed="1"/>
+    <w:lsdException w:name="Table Web 3" w:semiHidden="1" w:unhideWhenUsed="1"/>
     <w:lsdException w:name="Balloon Text" w:semiHidden="1" w:unhideWhenUsed="1" w:qFormat="1"/>
     <w:lsdException w:name="Table Grid" w:uiPriority="59"/>
     <w:lsdException w:name="Table Theme" w:semiHidden="1" w:unhideWhenUsed="1"/>

</xml_diff>